<commit_message>
Plan next release & tasks
</commit_message>
<xml_diff>
--- a/docs/SaveApp.docx
+++ b/docs/SaveApp.docx
@@ -225,41 +225,6 @@
     </w:p>
     <w:p>
       <w:pPr>
-        <w:pStyle w:val="Heading3"/>
-        <w:rPr>
-          <w:lang w:val="en-US"/>
-        </w:rPr>
-      </w:pPr>
-      <w:r>
-        <w:rPr>
-          <w:lang w:val="en-US"/>
-        </w:rPr>
-        <w:t xml:space="preserve">Use cases </w:t>
-      </w:r>
-    </w:p>
-    <w:p>
-      <w:pPr>
-        <w:rPr>
-          <w:lang w:val="en-US"/>
-        </w:rPr>
-      </w:pPr>
-    </w:p>
-    <w:p>
-      <w:pPr>
-        <w:pStyle w:val="Heading3"/>
-        <w:rPr>
-          <w:lang w:val="en-US"/>
-        </w:rPr>
-      </w:pPr>
-      <w:r>
-        <w:rPr>
-          <w:lang w:val="en-US"/>
-        </w:rPr>
-        <w:t xml:space="preserve">Features </w:t>
-      </w:r>
-    </w:p>
-    <w:p>
-      <w:pPr>
         <w:pStyle w:val="Heading2"/>
         <w:rPr>
           <w:lang w:val="en-US"/>
@@ -285,6 +250,32 @@
           <w:lang w:val="en-US"/>
         </w:rPr>
         <w:t xml:space="preserve">Learn </w:t>
+      </w:r>
+    </w:p>
+    <w:p>
+      <w:pPr>
+        <w:pStyle w:val="ListParagraph"/>
+        <w:numPr>
+          <w:ilvl w:val="0"/>
+          <w:numId w:val="24"/>
+        </w:numPr>
+        <w:rPr>
+          <w:lang w:val="en-US"/>
+        </w:rPr>
+      </w:pPr>
+      <w:proofErr w:type="spellStart"/>
+      <w:r>
+        <w:rPr>
+          <w:lang w:val="en-US"/>
+        </w:rPr>
+        <w:t>PyQt</w:t>
+      </w:r>
+      <w:proofErr w:type="spellEnd"/>
+      <w:r>
+        <w:rPr>
+          <w:lang w:val="en-US"/>
+        </w:rPr>
+        <w:t xml:space="preserve"> </w:t>
       </w:r>
     </w:p>
     <w:p>
@@ -339,34 +330,6 @@
     </w:p>
     <w:p>
       <w:pPr>
-        <w:pStyle w:val="Heading3"/>
-        <w:rPr>
-          <w:lang w:val="en-US"/>
-        </w:rPr>
-      </w:pPr>
-      <w:r>
-        <w:rPr>
-          <w:lang w:val="en-US"/>
-        </w:rPr>
-        <w:t xml:space="preserve">Must Have </w:t>
-      </w:r>
-    </w:p>
-    <w:p>
-      <w:pPr>
-        <w:pStyle w:val="Heading4"/>
-        <w:rPr>
-          <w:lang w:val="en-US"/>
-        </w:rPr>
-      </w:pPr>
-      <w:r>
-        <w:rPr>
-          <w:lang w:val="en-US"/>
-        </w:rPr>
-        <w:t xml:space="preserve">Refactor </w:t>
-      </w:r>
-    </w:p>
-    <w:p>
-      <w:pPr>
         <w:pStyle w:val="ListParagraph"/>
         <w:numPr>
           <w:ilvl w:val="0"/>
@@ -380,6 +343,72 @@
         <w:rPr>
           <w:lang w:val="en-US"/>
         </w:rPr>
+        <w:t xml:space="preserve">How to </w:t>
+      </w:r>
+      <w:r>
+        <w:rPr>
+          <w:lang w:val="en-US"/>
+        </w:rPr>
+        <w:t xml:space="preserve">access last modification, date of folder &amp; </w:t>
+      </w:r>
+      <w:proofErr w:type="gramStart"/>
+      <w:r>
+        <w:rPr>
+          <w:lang w:val="en-US"/>
+        </w:rPr>
+        <w:t>file ?</w:t>
+      </w:r>
+      <w:proofErr w:type="gramEnd"/>
+      <w:r>
+        <w:rPr>
+          <w:lang w:val="en-US"/>
+        </w:rPr>
+        <w:t xml:space="preserve"> </w:t>
+      </w:r>
+    </w:p>
+    <w:p>
+      <w:pPr>
+        <w:pStyle w:val="Heading3"/>
+        <w:rPr>
+          <w:lang w:val="en-US"/>
+        </w:rPr>
+      </w:pPr>
+      <w:r>
+        <w:rPr>
+          <w:lang w:val="en-US"/>
+        </w:rPr>
+        <w:t xml:space="preserve">Must Have </w:t>
+      </w:r>
+    </w:p>
+    <w:p>
+      <w:pPr>
+        <w:pStyle w:val="Heading4"/>
+        <w:rPr>
+          <w:lang w:val="en-US"/>
+        </w:rPr>
+      </w:pPr>
+      <w:r>
+        <w:rPr>
+          <w:lang w:val="en-US"/>
+        </w:rPr>
+        <w:t xml:space="preserve">Refactor </w:t>
+      </w:r>
+    </w:p>
+    <w:p>
+      <w:pPr>
+        <w:pStyle w:val="ListParagraph"/>
+        <w:numPr>
+          <w:ilvl w:val="0"/>
+          <w:numId w:val="17"/>
+        </w:numPr>
+        <w:rPr>
+          <w:lang w:val="en-US"/>
+        </w:rPr>
+      </w:pPr>
+      <w:r>
+        <w:rPr>
+          <w:lang w:val="en-US"/>
+        </w:rPr>
         <w:t>Make separate function</w:t>
       </w:r>
       <w:r>
@@ -388,8 +417,6 @@
         </w:rPr>
         <w:t xml:space="preserve">s </w:t>
       </w:r>
-      <w:bookmarkStart w:id="0" w:name="_GoBack"/>
-      <w:bookmarkEnd w:id="0"/>
     </w:p>
     <w:p>
       <w:pPr>
@@ -628,6 +655,7 @@
           <w:lang w:val="en-US"/>
         </w:rPr>
       </w:pPr>
+      <w:proofErr w:type="gramStart"/>
       <w:r>
         <w:rPr>
           <w:lang w:val="en-US"/>
@@ -642,6 +670,7 @@
         <w:t>gitignore</w:t>
       </w:r>
       <w:proofErr w:type="spellEnd"/>
+      <w:proofErr w:type="gramEnd"/>
       <w:r>
         <w:rPr>
           <w:lang w:val="en-US"/>
@@ -688,11 +717,19 @@
           <w:lang w:val="en-US"/>
         </w:rPr>
       </w:pPr>
-      <w:r>
-        <w:rPr>
-          <w:lang w:val="en-US"/>
-        </w:rPr>
-        <w:t xml:space="preserve">Other Config Files </w:t>
+      <w:proofErr w:type="gramStart"/>
+      <w:r>
+        <w:rPr>
+          <w:lang w:val="en-US"/>
+        </w:rPr>
+        <w:t>Other</w:t>
+      </w:r>
+      <w:proofErr w:type="gramEnd"/>
+      <w:r>
+        <w:rPr>
+          <w:lang w:val="en-US"/>
+        </w:rPr>
+        <w:t xml:space="preserve"> Config Files </w:t>
       </w:r>
       <w:r>
         <w:rPr>
@@ -848,11 +885,19 @@
           <w:lang w:val="en-US"/>
         </w:rPr>
       </w:pPr>
-      <w:r>
-        <w:rPr>
-          <w:lang w:val="en-US"/>
-        </w:rPr>
-        <w:t xml:space="preserve">Exp : specific naming, file modification, </w:t>
+      <w:proofErr w:type="gramStart"/>
+      <w:r>
+        <w:rPr>
+          <w:lang w:val="en-US"/>
+        </w:rPr>
+        <w:t>Exp :</w:t>
+      </w:r>
+      <w:proofErr w:type="gramEnd"/>
+      <w:r>
+        <w:rPr>
+          <w:lang w:val="en-US"/>
+        </w:rPr>
+        <w:t xml:space="preserve"> specific naming, file modification, </w:t>
       </w:r>
       <w:proofErr w:type="spellStart"/>
       <w:r>
@@ -880,6 +925,7 @@
         <w:rPr>
           <w:lang w:val="en-US"/>
         </w:rPr>
+        <w:lastRenderedPageBreak/>
         <w:t xml:space="preserve">Docker deployment </w:t>
       </w:r>
     </w:p>
@@ -942,6 +988,8 @@
           <w:lang w:val="en-US"/>
         </w:rPr>
       </w:pPr>
+      <w:bookmarkStart w:id="0" w:name="_GoBack"/>
+      <w:bookmarkEnd w:id="0"/>
     </w:p>
     <w:p>
       <w:pPr>
@@ -1015,12 +1063,21 @@
         </w:rPr>
         <w:t xml:space="preserve"> </w:t>
       </w:r>
+      <w:proofErr w:type="gramStart"/>
       <w:r>
         <w:rPr>
           <w:color w:val="7030A0"/>
           <w:lang w:val="en-US"/>
         </w:rPr>
-        <w:t xml:space="preserve">To Develop       </w:t>
+        <w:t>To</w:t>
+      </w:r>
+      <w:proofErr w:type="gramEnd"/>
+      <w:r>
+        <w:rPr>
+          <w:color w:val="7030A0"/>
+          <w:lang w:val="en-US"/>
+        </w:rPr>
+        <w:t xml:space="preserve"> Develop       </w:t>
       </w:r>
       <w:r>
         <w:rPr>
@@ -1064,6 +1121,119 @@
 <file path=word/numbering.xml><?xml version="1.0" encoding="utf-8"?>
 <w:numbering xmlns:wpc="http://schemas.microsoft.com/office/word/2010/wordprocessingCanvas" xmlns:cx="http://schemas.microsoft.com/office/drawing/2014/chartex" xmlns:cx1="http://schemas.microsoft.com/office/drawing/2015/9/8/chartex" xmlns:cx2="http://schemas.microsoft.com/office/drawing/2015/10/21/chartex" xmlns:cx3="http://schemas.microsoft.com/office/drawing/2016/5/9/chartex" xmlns:cx4="http://schemas.microsoft.com/office/drawing/2016/5/10/chartex" xmlns:cx5="http://schemas.microsoft.com/office/drawing/2016/5/11/chartex" xmlns:cx6="http://schemas.microsoft.com/office/drawing/2016/5/12/chartex" xmlns:cx7="http://schemas.microsoft.com/office/drawing/2016/5/13/chartex" xmlns:cx8="http://schemas.microsoft.com/office/drawing/2016/5/14/chartex" xmlns:mc="http://schemas.openxmlformats.org/markup-compatibility/2006" xmlns:aink="http://schemas.microsoft.com/office/drawing/2016/ink" xmlns:am3d="http://schemas.microsoft.com/office/drawing/2017/model3d" xmlns:o="urn:schemas-microsoft-com:office:office" xmlns:r="http://schemas.openxmlformats.org/officeDocument/2006/relationships" xmlns:m="http://schemas.openxmlformats.org/officeDocument/2006/math" xmlns:v="urn:schemas-microsoft-com:vml" xmlns:wp14="http://schemas.microsoft.com/office/word/2010/wordprocessingDrawing" xmlns:wp="http://schemas.openxmlformats.org/drawingml/2006/wordprocessingDrawing" xmlns:w10="urn:schemas-microsoft-com:office:word" xmlns:w="http://schemas.openxmlformats.org/wordprocessingml/2006/main" xmlns:w14="http://schemas.microsoft.com/office/word/2010/wordml" xmlns:w15="http://schemas.microsoft.com/office/word/2012/wordml" xmlns:w16cid="http://schemas.microsoft.com/office/word/2016/wordml/cid" xmlns:w16se="http://schemas.microsoft.com/office/word/2015/wordml/symex" xmlns:wpg="http://schemas.microsoft.com/office/word/2010/wordprocessingGroup" xmlns:wpi="http://schemas.microsoft.com/office/word/2010/wordprocessingInk" xmlns:wne="http://schemas.microsoft.com/office/word/2006/wordml" xmlns:wps="http://schemas.microsoft.com/office/word/2010/wordprocessingShape" mc:Ignorable="w14 w15 w16se w16cid wp14">
   <w:abstractNum w:abstractNumId="0" w15:restartNumberingAfterBreak="0">
+    <w:nsid w:val="09D61AFD"/>
+    <w:multiLevelType w:val="multilevel"/>
+    <w:tmpl w:val="040C0021"/>
+    <w:lvl w:ilvl="0">
+      <w:start w:val="1"/>
+      <w:numFmt w:val="bullet"/>
+      <w:lvlText w:val=""/>
+      <w:lvlJc w:val="left"/>
+      <w:pPr>
+        <w:ind w:left="360" w:hanging="360"/>
+      </w:pPr>
+      <w:rPr>
+        <w:rFonts w:ascii="Wingdings" w:hAnsi="Wingdings" w:hint="default"/>
+      </w:rPr>
+    </w:lvl>
+    <w:lvl w:ilvl="1">
+      <w:start w:val="1"/>
+      <w:numFmt w:val="bullet"/>
+      <w:lvlText w:val=""/>
+      <w:lvlJc w:val="left"/>
+      <w:pPr>
+        <w:ind w:left="720" w:hanging="360"/>
+      </w:pPr>
+      <w:rPr>
+        <w:rFonts w:ascii="Wingdings" w:hAnsi="Wingdings" w:hint="default"/>
+      </w:rPr>
+    </w:lvl>
+    <w:lvl w:ilvl="2">
+      <w:start w:val="1"/>
+      <w:numFmt w:val="bullet"/>
+      <w:lvlText w:val=""/>
+      <w:lvlJc w:val="left"/>
+      <w:pPr>
+        <w:ind w:left="1080" w:hanging="360"/>
+      </w:pPr>
+      <w:rPr>
+        <w:rFonts w:ascii="Wingdings" w:hAnsi="Wingdings" w:hint="default"/>
+      </w:rPr>
+    </w:lvl>
+    <w:lvl w:ilvl="3">
+      <w:start w:val="1"/>
+      <w:numFmt w:val="bullet"/>
+      <w:lvlText w:val=""/>
+      <w:lvlJc w:val="left"/>
+      <w:pPr>
+        <w:ind w:left="1440" w:hanging="360"/>
+      </w:pPr>
+      <w:rPr>
+        <w:rFonts w:ascii="Symbol" w:hAnsi="Symbol" w:hint="default"/>
+      </w:rPr>
+    </w:lvl>
+    <w:lvl w:ilvl="4">
+      <w:start w:val="1"/>
+      <w:numFmt w:val="bullet"/>
+      <w:lvlText w:val=""/>
+      <w:lvlJc w:val="left"/>
+      <w:pPr>
+        <w:ind w:left="1800" w:hanging="360"/>
+      </w:pPr>
+      <w:rPr>
+        <w:rFonts w:ascii="Symbol" w:hAnsi="Symbol" w:hint="default"/>
+      </w:rPr>
+    </w:lvl>
+    <w:lvl w:ilvl="5">
+      <w:start w:val="1"/>
+      <w:numFmt w:val="bullet"/>
+      <w:lvlText w:val=""/>
+      <w:lvlJc w:val="left"/>
+      <w:pPr>
+        <w:ind w:left="2160" w:hanging="360"/>
+      </w:pPr>
+      <w:rPr>
+        <w:rFonts w:ascii="Wingdings" w:hAnsi="Wingdings" w:hint="default"/>
+      </w:rPr>
+    </w:lvl>
+    <w:lvl w:ilvl="6">
+      <w:start w:val="1"/>
+      <w:numFmt w:val="bullet"/>
+      <w:lvlText w:val=""/>
+      <w:lvlJc w:val="left"/>
+      <w:pPr>
+        <w:ind w:left="2520" w:hanging="360"/>
+      </w:pPr>
+      <w:rPr>
+        <w:rFonts w:ascii="Wingdings" w:hAnsi="Wingdings" w:hint="default"/>
+      </w:rPr>
+    </w:lvl>
+    <w:lvl w:ilvl="7">
+      <w:start w:val="1"/>
+      <w:numFmt w:val="bullet"/>
+      <w:lvlText w:val=""/>
+      <w:lvlJc w:val="left"/>
+      <w:pPr>
+        <w:ind w:left="2880" w:hanging="360"/>
+      </w:pPr>
+      <w:rPr>
+        <w:rFonts w:ascii="Symbol" w:hAnsi="Symbol" w:hint="default"/>
+      </w:rPr>
+    </w:lvl>
+    <w:lvl w:ilvl="8">
+      <w:start w:val="1"/>
+      <w:numFmt w:val="bullet"/>
+      <w:lvlText w:val=""/>
+      <w:lvlJc w:val="left"/>
+      <w:pPr>
+        <w:ind w:left="3240" w:hanging="360"/>
+      </w:pPr>
+      <w:rPr>
+        <w:rFonts w:ascii="Symbol" w:hAnsi="Symbol" w:hint="default"/>
+      </w:rPr>
+    </w:lvl>
+  </w:abstractNum>
+  <w:abstractNum w:abstractNumId="1" w15:restartNumberingAfterBreak="0">
     <w:nsid w:val="0D0C45AC"/>
     <w:multiLevelType w:val="multilevel"/>
     <w:tmpl w:val="55982638"/>
@@ -1212,7 +1382,7 @@
       </w:rPr>
     </w:lvl>
   </w:abstractNum>
-  <w:abstractNum w:abstractNumId="1" w15:restartNumberingAfterBreak="0">
+  <w:abstractNum w:abstractNumId="2" w15:restartNumberingAfterBreak="0">
     <w:nsid w:val="0F4B71B9"/>
     <w:multiLevelType w:val="multilevel"/>
     <w:tmpl w:val="040C0021"/>
@@ -1325,7 +1495,7 @@
       </w:rPr>
     </w:lvl>
   </w:abstractNum>
-  <w:abstractNum w:abstractNumId="2" w15:restartNumberingAfterBreak="0">
+  <w:abstractNum w:abstractNumId="3" w15:restartNumberingAfterBreak="0">
     <w:nsid w:val="141A68DE"/>
     <w:multiLevelType w:val="multilevel"/>
     <w:tmpl w:val="040C0021"/>
@@ -1438,7 +1608,7 @@
       </w:rPr>
     </w:lvl>
   </w:abstractNum>
-  <w:abstractNum w:abstractNumId="3" w15:restartNumberingAfterBreak="0">
+  <w:abstractNum w:abstractNumId="4" w15:restartNumberingAfterBreak="0">
     <w:nsid w:val="18C15142"/>
     <w:multiLevelType w:val="multilevel"/>
     <w:tmpl w:val="040C0021"/>
@@ -1551,7 +1721,7 @@
       </w:rPr>
     </w:lvl>
   </w:abstractNum>
-  <w:abstractNum w:abstractNumId="4" w15:restartNumberingAfterBreak="0">
+  <w:abstractNum w:abstractNumId="5" w15:restartNumberingAfterBreak="0">
     <w:nsid w:val="1CC02787"/>
     <w:multiLevelType w:val="multilevel"/>
     <w:tmpl w:val="040C0021"/>
@@ -1664,7 +1834,7 @@
       </w:rPr>
     </w:lvl>
   </w:abstractNum>
-  <w:abstractNum w:abstractNumId="5" w15:restartNumberingAfterBreak="0">
+  <w:abstractNum w:abstractNumId="6" w15:restartNumberingAfterBreak="0">
     <w:nsid w:val="1FFE794C"/>
     <w:multiLevelType w:val="multilevel"/>
     <w:tmpl w:val="040C0021"/>
@@ -1777,7 +1947,7 @@
       </w:rPr>
     </w:lvl>
   </w:abstractNum>
-  <w:abstractNum w:abstractNumId="6" w15:restartNumberingAfterBreak="0">
+  <w:abstractNum w:abstractNumId="7" w15:restartNumberingAfterBreak="0">
     <w:nsid w:val="218F35EE"/>
     <w:multiLevelType w:val="multilevel"/>
     <w:tmpl w:val="040C0021"/>
@@ -1890,7 +2060,7 @@
       </w:rPr>
     </w:lvl>
   </w:abstractNum>
-  <w:abstractNum w:abstractNumId="7" w15:restartNumberingAfterBreak="0">
+  <w:abstractNum w:abstractNumId="8" w15:restartNumberingAfterBreak="0">
     <w:nsid w:val="29457670"/>
     <w:multiLevelType w:val="multilevel"/>
     <w:tmpl w:val="040C0021"/>
@@ -2003,7 +2173,7 @@
       </w:rPr>
     </w:lvl>
   </w:abstractNum>
-  <w:abstractNum w:abstractNumId="8" w15:restartNumberingAfterBreak="0">
+  <w:abstractNum w:abstractNumId="9" w15:restartNumberingAfterBreak="0">
     <w:nsid w:val="2A164C75"/>
     <w:multiLevelType w:val="multilevel"/>
     <w:tmpl w:val="040C0021"/>
@@ -2116,7 +2286,7 @@
       </w:rPr>
     </w:lvl>
   </w:abstractNum>
-  <w:abstractNum w:abstractNumId="9" w15:restartNumberingAfterBreak="0">
+  <w:abstractNum w:abstractNumId="10" w15:restartNumberingAfterBreak="0">
     <w:nsid w:val="2AD974BA"/>
     <w:multiLevelType w:val="multilevel"/>
     <w:tmpl w:val="040C0021"/>
@@ -2229,7 +2399,7 @@
       </w:rPr>
     </w:lvl>
   </w:abstractNum>
-  <w:abstractNum w:abstractNumId="10" w15:restartNumberingAfterBreak="0">
+  <w:abstractNum w:abstractNumId="11" w15:restartNumberingAfterBreak="0">
     <w:nsid w:val="2DA37F77"/>
     <w:multiLevelType w:val="multilevel"/>
     <w:tmpl w:val="040C0021"/>
@@ -2342,7 +2512,7 @@
       </w:rPr>
     </w:lvl>
   </w:abstractNum>
-  <w:abstractNum w:abstractNumId="11" w15:restartNumberingAfterBreak="0">
+  <w:abstractNum w:abstractNumId="12" w15:restartNumberingAfterBreak="0">
     <w:nsid w:val="3F5E2B4D"/>
     <w:multiLevelType w:val="multilevel"/>
     <w:tmpl w:val="040C0021"/>
@@ -2455,7 +2625,7 @@
       </w:rPr>
     </w:lvl>
   </w:abstractNum>
-  <w:abstractNum w:abstractNumId="12" w15:restartNumberingAfterBreak="0">
+  <w:abstractNum w:abstractNumId="13" w15:restartNumberingAfterBreak="0">
     <w:nsid w:val="5218332C"/>
     <w:multiLevelType w:val="multilevel"/>
     <w:tmpl w:val="A75634EC"/>
@@ -2604,7 +2774,7 @@
       </w:rPr>
     </w:lvl>
   </w:abstractNum>
-  <w:abstractNum w:abstractNumId="13" w15:restartNumberingAfterBreak="0">
+  <w:abstractNum w:abstractNumId="14" w15:restartNumberingAfterBreak="0">
     <w:nsid w:val="53FA7288"/>
     <w:multiLevelType w:val="multilevel"/>
     <w:tmpl w:val="040C0021"/>
@@ -2717,7 +2887,7 @@
       </w:rPr>
     </w:lvl>
   </w:abstractNum>
-  <w:abstractNum w:abstractNumId="14" w15:restartNumberingAfterBreak="0">
+  <w:abstractNum w:abstractNumId="15" w15:restartNumberingAfterBreak="0">
     <w:nsid w:val="5D2C212E"/>
     <w:multiLevelType w:val="multilevel"/>
     <w:tmpl w:val="040C0021"/>
@@ -2830,7 +3000,7 @@
       </w:rPr>
     </w:lvl>
   </w:abstractNum>
-  <w:abstractNum w:abstractNumId="15" w15:restartNumberingAfterBreak="0">
+  <w:abstractNum w:abstractNumId="16" w15:restartNumberingAfterBreak="0">
     <w:nsid w:val="5FCA2190"/>
     <w:multiLevelType w:val="multilevel"/>
     <w:tmpl w:val="040C0021"/>
@@ -2943,7 +3113,7 @@
       </w:rPr>
     </w:lvl>
   </w:abstractNum>
-  <w:abstractNum w:abstractNumId="16" w15:restartNumberingAfterBreak="0">
+  <w:abstractNum w:abstractNumId="17" w15:restartNumberingAfterBreak="0">
     <w:nsid w:val="63893FC2"/>
     <w:multiLevelType w:val="multilevel"/>
     <w:tmpl w:val="040C0021"/>
@@ -3056,7 +3226,7 @@
       </w:rPr>
     </w:lvl>
   </w:abstractNum>
-  <w:abstractNum w:abstractNumId="17" w15:restartNumberingAfterBreak="0">
+  <w:abstractNum w:abstractNumId="18" w15:restartNumberingAfterBreak="0">
     <w:nsid w:val="640B3886"/>
     <w:multiLevelType w:val="multilevel"/>
     <w:tmpl w:val="040C0021"/>
@@ -3169,7 +3339,7 @@
       </w:rPr>
     </w:lvl>
   </w:abstractNum>
-  <w:abstractNum w:abstractNumId="18" w15:restartNumberingAfterBreak="0">
+  <w:abstractNum w:abstractNumId="19" w15:restartNumberingAfterBreak="0">
     <w:nsid w:val="696A4A60"/>
     <w:multiLevelType w:val="multilevel"/>
     <w:tmpl w:val="0A803F3E"/>
@@ -3318,7 +3488,7 @@
       </w:rPr>
     </w:lvl>
   </w:abstractNum>
-  <w:abstractNum w:abstractNumId="19" w15:restartNumberingAfterBreak="0">
+  <w:abstractNum w:abstractNumId="20" w15:restartNumberingAfterBreak="0">
     <w:nsid w:val="6ABE51B7"/>
     <w:multiLevelType w:val="multilevel"/>
     <w:tmpl w:val="040C0021"/>
@@ -3431,7 +3601,7 @@
       </w:rPr>
     </w:lvl>
   </w:abstractNum>
-  <w:abstractNum w:abstractNumId="20" w15:restartNumberingAfterBreak="0">
+  <w:abstractNum w:abstractNumId="21" w15:restartNumberingAfterBreak="0">
     <w:nsid w:val="783439B7"/>
     <w:multiLevelType w:val="multilevel"/>
     <w:tmpl w:val="040C0021"/>
@@ -3544,7 +3714,7 @@
       </w:rPr>
     </w:lvl>
   </w:abstractNum>
-  <w:abstractNum w:abstractNumId="21" w15:restartNumberingAfterBreak="0">
+  <w:abstractNum w:abstractNumId="22" w15:restartNumberingAfterBreak="0">
     <w:nsid w:val="790E6DE1"/>
     <w:multiLevelType w:val="multilevel"/>
     <w:tmpl w:val="040C0021"/>
@@ -3657,7 +3827,7 @@
       </w:rPr>
     </w:lvl>
   </w:abstractNum>
-  <w:abstractNum w:abstractNumId="22" w15:restartNumberingAfterBreak="0">
+  <w:abstractNum w:abstractNumId="23" w15:restartNumberingAfterBreak="0">
     <w:nsid w:val="7D963259"/>
     <w:multiLevelType w:val="multilevel"/>
     <w:tmpl w:val="040C0021"/>
@@ -3771,73 +3941,76 @@
     </w:lvl>
   </w:abstractNum>
   <w:num w:numId="1">
-    <w:abstractNumId w:val="0"/>
+    <w:abstractNumId w:val="1"/>
   </w:num>
   <w:num w:numId="2">
+    <w:abstractNumId w:val="19"/>
+  </w:num>
+  <w:num w:numId="3">
+    <w:abstractNumId w:val="13"/>
+  </w:num>
+  <w:num w:numId="4">
+    <w:abstractNumId w:val="16"/>
+  </w:num>
+  <w:num w:numId="5">
+    <w:abstractNumId w:val="10"/>
+  </w:num>
+  <w:num w:numId="6">
+    <w:abstractNumId w:val="22"/>
+  </w:num>
+  <w:num w:numId="7">
+    <w:abstractNumId w:val="23"/>
+  </w:num>
+  <w:num w:numId="8">
+    <w:abstractNumId w:val="11"/>
+  </w:num>
+  <w:num w:numId="9">
+    <w:abstractNumId w:val="15"/>
+  </w:num>
+  <w:num w:numId="10">
+    <w:abstractNumId w:val="3"/>
+  </w:num>
+  <w:num w:numId="11">
+    <w:abstractNumId w:val="14"/>
+  </w:num>
+  <w:num w:numId="12">
+    <w:abstractNumId w:val="6"/>
+  </w:num>
+  <w:num w:numId="13">
     <w:abstractNumId w:val="18"/>
   </w:num>
-  <w:num w:numId="3">
+  <w:num w:numId="14">
+    <w:abstractNumId w:val="20"/>
+  </w:num>
+  <w:num w:numId="15">
+    <w:abstractNumId w:val="5"/>
+  </w:num>
+  <w:num w:numId="16">
+    <w:abstractNumId w:val="7"/>
+  </w:num>
+  <w:num w:numId="17">
+    <w:abstractNumId w:val="8"/>
+  </w:num>
+  <w:num w:numId="18">
+    <w:abstractNumId w:val="4"/>
+  </w:num>
+  <w:num w:numId="19">
+    <w:abstractNumId w:val="21"/>
+  </w:num>
+  <w:num w:numId="20">
+    <w:abstractNumId w:val="9"/>
+  </w:num>
+  <w:num w:numId="21">
+    <w:abstractNumId w:val="17"/>
+  </w:num>
+  <w:num w:numId="22">
     <w:abstractNumId w:val="12"/>
   </w:num>
-  <w:num w:numId="4">
-    <w:abstractNumId w:val="15"/>
-  </w:num>
-  <w:num w:numId="5">
-    <w:abstractNumId w:val="9"/>
-  </w:num>
-  <w:num w:numId="6">
-    <w:abstractNumId w:val="21"/>
-  </w:num>
-  <w:num w:numId="7">
-    <w:abstractNumId w:val="22"/>
-  </w:num>
-  <w:num w:numId="8">
-    <w:abstractNumId w:val="10"/>
-  </w:num>
-  <w:num w:numId="9">
-    <w:abstractNumId w:val="14"/>
-  </w:num>
-  <w:num w:numId="10">
+  <w:num w:numId="23">
     <w:abstractNumId w:val="2"/>
   </w:num>
-  <w:num w:numId="11">
-    <w:abstractNumId w:val="13"/>
-  </w:num>
-  <w:num w:numId="12">
-    <w:abstractNumId w:val="5"/>
-  </w:num>
-  <w:num w:numId="13">
-    <w:abstractNumId w:val="17"/>
-  </w:num>
-  <w:num w:numId="14">
-    <w:abstractNumId w:val="19"/>
-  </w:num>
-  <w:num w:numId="15">
-    <w:abstractNumId w:val="4"/>
-  </w:num>
-  <w:num w:numId="16">
-    <w:abstractNumId w:val="6"/>
-  </w:num>
-  <w:num w:numId="17">
-    <w:abstractNumId w:val="7"/>
-  </w:num>
-  <w:num w:numId="18">
-    <w:abstractNumId w:val="3"/>
-  </w:num>
-  <w:num w:numId="19">
-    <w:abstractNumId w:val="20"/>
-  </w:num>
-  <w:num w:numId="20">
-    <w:abstractNumId w:val="8"/>
-  </w:num>
-  <w:num w:numId="21">
-    <w:abstractNumId w:val="16"/>
-  </w:num>
-  <w:num w:numId="22">
-    <w:abstractNumId w:val="11"/>
-  </w:num>
-  <w:num w:numId="23">
-    <w:abstractNumId w:val="1"/>
+  <w:num w:numId="24">
+    <w:abstractNumId w:val="0"/>
   </w:num>
   <w:numIdMacAtCleanup w:val="8"/>
 </w:numbering>
@@ -3966,6 +4139,7 @@
     <w:lsdException w:name="HTML Sample" w:semiHidden="1" w:unhideWhenUsed="1"/>
     <w:lsdException w:name="HTML Typewriter" w:semiHidden="1" w:unhideWhenUsed="1"/>
     <w:lsdException w:name="HTML Variable" w:semiHidden="1" w:unhideWhenUsed="1"/>
+    <w:lsdException w:name="Normal Table" w:semiHidden="1" w:unhideWhenUsed="1"/>
     <w:lsdException w:name="annotation subject" w:semiHidden="1" w:unhideWhenUsed="1"/>
     <w:lsdException w:name="No List" w:semiHidden="1" w:unhideWhenUsed="1"/>
     <w:lsdException w:name="Outline List 1" w:semiHidden="1" w:unhideWhenUsed="1"/>
@@ -4012,8 +4186,10 @@
     <w:lsdException w:name="Table Subtle 2" w:semiHidden="1" w:unhideWhenUsed="1"/>
     <w:lsdException w:name="Table Web 1" w:semiHidden="1" w:unhideWhenUsed="1"/>
     <w:lsdException w:name="Table Web 2" w:semiHidden="1" w:unhideWhenUsed="1"/>
+    <w:lsdException w:name="Table Web 3" w:semiHidden="1" w:unhideWhenUsed="1"/>
     <w:lsdException w:name="Balloon Text" w:semiHidden="1" w:unhideWhenUsed="1"/>
     <w:lsdException w:name="Table Grid" w:uiPriority="39"/>
+    <w:lsdException w:name="Table Theme" w:semiHidden="1" w:unhideWhenUsed="1"/>
     <w:lsdException w:name="Placeholder Text" w:semiHidden="1"/>
     <w:lsdException w:name="No Spacing" w:uiPriority="1" w:qFormat="1"/>
     <w:lsdException w:name="Light Shading" w:uiPriority="60"/>
@@ -5111,7 +5287,7 @@
 </file>
 
 <file path=customXml/itemProps1.xml><?xml version="1.0" encoding="utf-8"?>
-<ds:datastoreItem xmlns:ds="http://schemas.openxmlformats.org/officeDocument/2006/customXml" ds:itemID="{4944D95F-2D1D-4760-9B72-D2980C6FD180}">
+<ds:datastoreItem xmlns:ds="http://schemas.openxmlformats.org/officeDocument/2006/customXml" ds:itemID="{9066ED8B-8E02-4CFC-AF05-71198AB8CD92}">
   <ds:schemaRefs>
     <ds:schemaRef ds:uri="http://schemas.openxmlformats.org/officeDocument/2006/bibliography"/>
   </ds:schemaRefs>

</xml_diff>